<commit_message>
Neuer Absatz in der Word Datei
</commit_message>
<xml_diff>
--- a/Einführung in Git.docx
+++ b/Einführung in Git.docx
@@ -8,6 +8,12 @@
       </w:pPr>
       <w:r>
         <w:t>Einführung in Git</w:t>
+      </w:r>
+    </w:p>
+    <w:p/>
+    <w:p>
+      <w:r>
+        <w:t>Eine Änderung in Word</w:t>
       </w:r>
     </w:p>
     <w:sectPr>

</xml_diff>